<commit_message>
Updates to 2.1 and 2.2.2.1, creation of 2.2.1
</commit_message>
<xml_diff>
--- a/Documentation/SPMP_2_1_Historical_Data_.docx
+++ b/Documentation/SPMP_2_1_Historical_Data_.docx
@@ -4,11 +4,43 @@
   <w:body>
     <w:p>
       <w:pPr>
-        <w:pStyle w:val="Title"/>
-        <w:jc w:val="center"/>
-      </w:pPr>
-      <w:r>
-        <w:t>SPMP 2.1 - Historical Data</w:t>
+        <w:rPr>
+          <w:rFonts w:ascii="Courier New" w:hAnsi="Courier New" w:cs="Courier New"/>
+          <w:b/>
+          <w:sz w:val="28"/>
+          <w:szCs w:val="28"/>
+          <w:u w:val="single"/>
+        </w:rPr>
+      </w:pPr>
+      <w:r>
+        <w:rPr>
+          <w:rFonts w:ascii="Courier New" w:hAnsi="Courier New" w:cs="Courier New"/>
+          <w:b/>
+          <w:sz w:val="28"/>
+          <w:szCs w:val="28"/>
+          <w:u w:val="single"/>
+        </w:rPr>
+        <w:t>SPMP 2</w:t>
+      </w:r>
+      <w:r>
+        <w:rPr>
+          <w:rFonts w:ascii="Courier New" w:hAnsi="Courier New" w:cs="Courier New"/>
+          <w:b/>
+          <w:sz w:val="28"/>
+          <w:szCs w:val="28"/>
+          <w:u w:val="single"/>
+        </w:rPr>
+        <w:t xml:space="preserve">.1 </w:t>
+      </w:r>
+      <w:r>
+        <w:rPr>
+          <w:rFonts w:ascii="Courier New" w:hAnsi="Courier New" w:cs="Courier New"/>
+          <w:b/>
+          <w:sz w:val="28"/>
+          <w:szCs w:val="28"/>
+          <w:u w:val="single"/>
+        </w:rPr>
+        <w:t>Historical Data</w:t>
       </w:r>
     </w:p>
     <w:p>
@@ -18,8 +50,18 @@
           <w:ilvl w:val="0"/>
           <w:numId w:val="2"/>
         </w:numPr>
-      </w:pPr>
-      <w:r>
+        <w:rPr>
+          <w:rFonts w:ascii="Courier New" w:hAnsi="Courier New" w:cs="Courier New"/>
+          <w:sz w:val="24"/>
+          <w:szCs w:val="24"/>
+        </w:rPr>
+      </w:pPr>
+      <w:r>
+        <w:rPr>
+          <w:rFonts w:ascii="Courier New" w:hAnsi="Courier New" w:cs="Courier New"/>
+          <w:sz w:val="24"/>
+          <w:szCs w:val="24"/>
+        </w:rPr>
         <w:t>Overview</w:t>
       </w:r>
     </w:p>
@@ -27,21 +69,49 @@
       <w:pPr>
         <w:pStyle w:val="ListParagraph"/>
         <w:ind w:left="1440"/>
+        <w:rPr>
+          <w:rFonts w:ascii="Courier New" w:hAnsi="Courier New" w:cs="Courier New"/>
+          <w:sz w:val="24"/>
+          <w:szCs w:val="24"/>
+        </w:rPr>
       </w:pPr>
     </w:p>
     <w:p>
       <w:pPr>
         <w:pStyle w:val="ListParagraph"/>
         <w:ind w:left="1440"/>
-      </w:pPr>
-      <w:r>
-        <w:t>This document describes the historical data used for SPMP section 2.0 to estimate lines of code per hour.</w:t>
+        <w:rPr>
+          <w:rFonts w:ascii="Courier New" w:hAnsi="Courier New" w:cs="Courier New"/>
+          <w:sz w:val="24"/>
+          <w:szCs w:val="24"/>
+        </w:rPr>
+      </w:pPr>
+      <w:r>
+        <w:rPr>
+          <w:rFonts w:ascii="Courier New" w:hAnsi="Courier New" w:cs="Courier New"/>
+          <w:sz w:val="24"/>
+          <w:szCs w:val="24"/>
+        </w:rPr>
+        <w:t xml:space="preserve">This document describes the historical data used for SPMP section 2.0 to </w:t>
+      </w:r>
+      <w:r>
+        <w:rPr>
+          <w:rFonts w:ascii="Courier New" w:hAnsi="Courier New" w:cs="Courier New"/>
+          <w:sz w:val="24"/>
+          <w:szCs w:val="24"/>
+        </w:rPr>
+        <w:t xml:space="preserve">estimate lines of code per hour, </w:t>
       </w:r>
     </w:p>
     <w:p>
       <w:pPr>
         <w:pStyle w:val="ListParagraph"/>
         <w:ind w:left="1440"/>
+        <w:rPr>
+          <w:rFonts w:ascii="Courier New" w:hAnsi="Courier New" w:cs="Courier New"/>
+          <w:sz w:val="24"/>
+          <w:szCs w:val="24"/>
+        </w:rPr>
       </w:pPr>
     </w:p>
     <w:p>
@@ -51,8 +121,18 @@
           <w:ilvl w:val="0"/>
           <w:numId w:val="2"/>
         </w:numPr>
-      </w:pPr>
-      <w:r>
+        <w:rPr>
+          <w:rFonts w:ascii="Courier New" w:hAnsi="Courier New" w:cs="Courier New"/>
+          <w:sz w:val="24"/>
+          <w:szCs w:val="24"/>
+        </w:rPr>
+      </w:pPr>
+      <w:r>
+        <w:rPr>
+          <w:rFonts w:ascii="Courier New" w:hAnsi="Courier New" w:cs="Courier New"/>
+          <w:sz w:val="24"/>
+          <w:szCs w:val="24"/>
+        </w:rPr>
         <w:t>Estimation Methodology</w:t>
       </w:r>
     </w:p>
@@ -60,6 +140,11 @@
       <w:pPr>
         <w:pStyle w:val="ListParagraph"/>
         <w:ind w:left="1080"/>
+        <w:rPr>
+          <w:rFonts w:ascii="Courier New" w:hAnsi="Courier New" w:cs="Courier New"/>
+          <w:sz w:val="24"/>
+          <w:szCs w:val="24"/>
+        </w:rPr>
       </w:pPr>
     </w:p>
     <w:p>
@@ -69,15 +154,32 @@
           <w:ilvl w:val="1"/>
           <w:numId w:val="2"/>
         </w:numPr>
-      </w:pPr>
-      <w:r>
+        <w:rPr>
+          <w:rFonts w:ascii="Courier New" w:hAnsi="Courier New" w:cs="Courier New"/>
+          <w:sz w:val="24"/>
+          <w:szCs w:val="24"/>
+        </w:rPr>
+      </w:pPr>
+      <w:r>
+        <w:rPr>
+          <w:rFonts w:ascii="Courier New" w:hAnsi="Courier New" w:cs="Courier New"/>
+          <w:sz w:val="24"/>
+          <w:szCs w:val="24"/>
+        </w:rPr>
         <w:t>Lines of Code / Hour</w:t>
       </w:r>
+      <w:bookmarkStart w:id="0" w:name="_GoBack"/>
+      <w:bookmarkEnd w:id="0"/>
     </w:p>
     <w:p>
       <w:pPr>
         <w:pStyle w:val="ListParagraph"/>
         <w:ind w:left="1440"/>
+        <w:rPr>
+          <w:rFonts w:ascii="Courier New" w:hAnsi="Courier New" w:cs="Courier New"/>
+          <w:sz w:val="24"/>
+          <w:szCs w:val="24"/>
+        </w:rPr>
       </w:pPr>
     </w:p>
     <w:p>
@@ -87,8 +189,18 @@
           <w:ilvl w:val="2"/>
           <w:numId w:val="2"/>
         </w:numPr>
-      </w:pPr>
-      <w:r>
+        <w:rPr>
+          <w:rFonts w:ascii="Courier New" w:hAnsi="Courier New" w:cs="Courier New"/>
+          <w:sz w:val="24"/>
+          <w:szCs w:val="24"/>
+        </w:rPr>
+      </w:pPr>
+      <w:r>
+        <w:rPr>
+          <w:rFonts w:ascii="Courier New" w:hAnsi="Courier New" w:cs="Courier New"/>
+          <w:sz w:val="24"/>
+          <w:szCs w:val="24"/>
+        </w:rPr>
         <w:t>Overview</w:t>
       </w:r>
     </w:p>
@@ -99,19 +211,44 @@
           <w:ilvl w:val="3"/>
           <w:numId w:val="2"/>
         </w:numPr>
-      </w:pPr>
-      <w:r>
+        <w:rPr>
+          <w:rFonts w:ascii="Courier New" w:hAnsi="Courier New" w:cs="Courier New"/>
+          <w:sz w:val="24"/>
+          <w:szCs w:val="24"/>
+        </w:rPr>
+      </w:pPr>
+      <w:r>
+        <w:rPr>
+          <w:rFonts w:ascii="Courier New" w:hAnsi="Courier New" w:cs="Courier New"/>
+          <w:sz w:val="24"/>
+          <w:szCs w:val="24"/>
+        </w:rPr>
         <w:t>Each team member reviewed previous</w:t>
       </w:r>
       <w:r>
+        <w:rPr>
+          <w:rFonts w:ascii="Courier New" w:hAnsi="Courier New" w:cs="Courier New"/>
+          <w:sz w:val="24"/>
+          <w:szCs w:val="24"/>
+        </w:rPr>
         <w:t xml:space="preserve"> projects they had completed.  They counted lines of code and divided by the estimated hours spent to come up </w:t>
       </w:r>
       <w:proofErr w:type="gramStart"/>
       <w:r>
+        <w:rPr>
+          <w:rFonts w:ascii="Courier New" w:hAnsi="Courier New" w:cs="Courier New"/>
+          <w:sz w:val="24"/>
+          <w:szCs w:val="24"/>
+        </w:rPr>
         <w:t>with an average lines</w:t>
       </w:r>
       <w:proofErr w:type="gramEnd"/>
       <w:r>
+        <w:rPr>
+          <w:rFonts w:ascii="Courier New" w:hAnsi="Courier New" w:cs="Courier New"/>
+          <w:sz w:val="24"/>
+          <w:szCs w:val="24"/>
+        </w:rPr>
         <w:t xml:space="preserve"> of code per hour.</w:t>
       </w:r>
     </w:p>
@@ -119,6 +256,11 @@
       <w:pPr>
         <w:pStyle w:val="ListParagraph"/>
         <w:ind w:left="2880"/>
+        <w:rPr>
+          <w:rFonts w:ascii="Courier New" w:hAnsi="Courier New" w:cs="Courier New"/>
+          <w:sz w:val="24"/>
+          <w:szCs w:val="24"/>
+        </w:rPr>
       </w:pPr>
     </w:p>
     <w:p>
@@ -128,8 +270,18 @@
           <w:ilvl w:val="2"/>
           <w:numId w:val="2"/>
         </w:numPr>
-      </w:pPr>
-      <w:r>
+        <w:rPr>
+          <w:rFonts w:ascii="Courier New" w:hAnsi="Courier New" w:cs="Courier New"/>
+          <w:sz w:val="24"/>
+          <w:szCs w:val="24"/>
+        </w:rPr>
+      </w:pPr>
+      <w:r>
+        <w:rPr>
+          <w:rFonts w:ascii="Courier New" w:hAnsi="Courier New" w:cs="Courier New"/>
+          <w:sz w:val="24"/>
+          <w:szCs w:val="24"/>
+        </w:rPr>
         <w:t>Projects Reviewed</w:t>
       </w:r>
     </w:p>
@@ -140,11 +292,26 @@
           <w:ilvl w:val="3"/>
           <w:numId w:val="2"/>
         </w:numPr>
-      </w:pPr>
-      <w:r>
+        <w:rPr>
+          <w:rFonts w:ascii="Courier New" w:hAnsi="Courier New" w:cs="Courier New"/>
+          <w:sz w:val="24"/>
+          <w:szCs w:val="24"/>
+        </w:rPr>
+      </w:pPr>
+      <w:r>
+        <w:rPr>
+          <w:rFonts w:ascii="Courier New" w:hAnsi="Courier New" w:cs="Courier New"/>
+          <w:sz w:val="24"/>
+          <w:szCs w:val="24"/>
+        </w:rPr>
         <w:t>Any project-type assignments</w:t>
       </w:r>
       <w:r>
+        <w:rPr>
+          <w:rFonts w:ascii="Courier New" w:hAnsi="Courier New" w:cs="Courier New"/>
+          <w:sz w:val="24"/>
+          <w:szCs w:val="24"/>
+        </w:rPr>
         <w:t xml:space="preserve"> completed in any college programming courses from CIS200 (or equivalent) and higher-level courses.</w:t>
       </w:r>
     </w:p>
@@ -152,6 +319,11 @@
       <w:pPr>
         <w:pStyle w:val="ListParagraph"/>
         <w:ind w:left="2880"/>
+        <w:rPr>
+          <w:rFonts w:ascii="Courier New" w:hAnsi="Courier New" w:cs="Courier New"/>
+          <w:sz w:val="24"/>
+          <w:szCs w:val="24"/>
+        </w:rPr>
       </w:pPr>
     </w:p>
     <w:p>
@@ -161,8 +333,18 @@
           <w:ilvl w:val="2"/>
           <w:numId w:val="2"/>
         </w:numPr>
-      </w:pPr>
-      <w:r>
+        <w:rPr>
+          <w:rFonts w:ascii="Courier New" w:hAnsi="Courier New" w:cs="Courier New"/>
+          <w:sz w:val="24"/>
+          <w:szCs w:val="24"/>
+        </w:rPr>
+      </w:pPr>
+      <w:r>
+        <w:rPr>
+          <w:rFonts w:ascii="Courier New" w:hAnsi="Courier New" w:cs="Courier New"/>
+          <w:sz w:val="24"/>
+          <w:szCs w:val="24"/>
+        </w:rPr>
         <w:t>Programming Languages Considered</w:t>
       </w:r>
     </w:p>
@@ -173,8 +355,18 @@
           <w:ilvl w:val="3"/>
           <w:numId w:val="2"/>
         </w:numPr>
-      </w:pPr>
-      <w:r>
+        <w:rPr>
+          <w:rFonts w:ascii="Courier New" w:hAnsi="Courier New" w:cs="Courier New"/>
+          <w:sz w:val="24"/>
+          <w:szCs w:val="24"/>
+        </w:rPr>
+      </w:pPr>
+      <w:r>
+        <w:rPr>
+          <w:rFonts w:ascii="Courier New" w:hAnsi="Courier New" w:cs="Courier New"/>
+          <w:sz w:val="24"/>
+          <w:szCs w:val="24"/>
+        </w:rPr>
         <w:t>C++</w:t>
       </w:r>
     </w:p>
@@ -182,6 +374,11 @@
       <w:pPr>
         <w:pStyle w:val="ListParagraph"/>
         <w:ind w:left="2880"/>
+        <w:rPr>
+          <w:rFonts w:ascii="Courier New" w:hAnsi="Courier New" w:cs="Courier New"/>
+          <w:sz w:val="24"/>
+          <w:szCs w:val="24"/>
+        </w:rPr>
       </w:pPr>
     </w:p>
     <w:p>
@@ -191,8 +388,18 @@
           <w:ilvl w:val="2"/>
           <w:numId w:val="2"/>
         </w:numPr>
-      </w:pPr>
-      <w:r>
+        <w:rPr>
+          <w:rFonts w:ascii="Courier New" w:hAnsi="Courier New" w:cs="Courier New"/>
+          <w:sz w:val="24"/>
+          <w:szCs w:val="24"/>
+        </w:rPr>
+      </w:pPr>
+      <w:r>
+        <w:rPr>
+          <w:rFonts w:ascii="Courier New" w:hAnsi="Courier New" w:cs="Courier New"/>
+          <w:sz w:val="24"/>
+          <w:szCs w:val="24"/>
+        </w:rPr>
         <w:t>Exclusions</w:t>
       </w:r>
     </w:p>
@@ -203,8 +410,18 @@
           <w:ilvl w:val="3"/>
           <w:numId w:val="2"/>
         </w:numPr>
-      </w:pPr>
-      <w:r>
+        <w:rPr>
+          <w:rFonts w:ascii="Courier New" w:hAnsi="Courier New" w:cs="Courier New"/>
+          <w:sz w:val="24"/>
+          <w:szCs w:val="24"/>
+        </w:rPr>
+      </w:pPr>
+      <w:r>
+        <w:rPr>
+          <w:rFonts w:ascii="Courier New" w:hAnsi="Courier New" w:cs="Courier New"/>
+          <w:sz w:val="24"/>
+          <w:szCs w:val="24"/>
+        </w:rPr>
         <w:t>Assignments completed prior to CIS200</w:t>
       </w:r>
     </w:p>
@@ -215,8 +432,18 @@
           <w:ilvl w:val="4"/>
           <w:numId w:val="2"/>
         </w:numPr>
-      </w:pPr>
-      <w:r>
+        <w:rPr>
+          <w:rFonts w:ascii="Courier New" w:hAnsi="Courier New" w:cs="Courier New"/>
+          <w:sz w:val="24"/>
+          <w:szCs w:val="24"/>
+        </w:rPr>
+      </w:pPr>
+      <w:r>
+        <w:rPr>
+          <w:rFonts w:ascii="Courier New" w:hAnsi="Courier New" w:cs="Courier New"/>
+          <w:sz w:val="24"/>
+          <w:szCs w:val="24"/>
+        </w:rPr>
         <w:t>Team Feynman felt these assignments were not a representative measurement of lines of code, as in CIS200 and more advanced classes, a much deeper understanding of code and programming was obtained.</w:t>
       </w:r>
     </w:p>
@@ -227,8 +454,18 @@
           <w:ilvl w:val="3"/>
           <w:numId w:val="2"/>
         </w:numPr>
-      </w:pPr>
-      <w:r>
+        <w:rPr>
+          <w:rFonts w:ascii="Courier New" w:hAnsi="Courier New" w:cs="Courier New"/>
+          <w:sz w:val="24"/>
+          <w:szCs w:val="24"/>
+        </w:rPr>
+      </w:pPr>
+      <w:r>
+        <w:rPr>
+          <w:rFonts w:ascii="Courier New" w:hAnsi="Courier New" w:cs="Courier New"/>
+          <w:sz w:val="24"/>
+          <w:szCs w:val="24"/>
+        </w:rPr>
         <w:t>Non-project type assignments, such as labs</w:t>
       </w:r>
     </w:p>
@@ -239,22 +476,59 @@
           <w:ilvl w:val="4"/>
           <w:numId w:val="2"/>
         </w:numPr>
-      </w:pPr>
-      <w:r>
+        <w:rPr>
+          <w:rFonts w:ascii="Courier New" w:hAnsi="Courier New" w:cs="Courier New"/>
+          <w:sz w:val="24"/>
+          <w:szCs w:val="24"/>
+        </w:rPr>
+      </w:pPr>
+      <w:r>
+        <w:rPr>
+          <w:rFonts w:ascii="Courier New" w:hAnsi="Courier New" w:cs="Courier New"/>
+          <w:sz w:val="24"/>
+          <w:szCs w:val="24"/>
+        </w:rPr>
         <w:t xml:space="preserve">Team Feynman felt these were a less representative sample for the average, as the lines of code tended to be much lower and the </w:t>
       </w:r>
       <w:r>
+        <w:rPr>
+          <w:rFonts w:ascii="Courier New" w:hAnsi="Courier New" w:cs="Courier New"/>
+          <w:sz w:val="24"/>
+          <w:szCs w:val="24"/>
+        </w:rPr>
         <w:t>problems</w:t>
       </w:r>
       <w:r>
+        <w:rPr>
+          <w:rFonts w:ascii="Courier New" w:hAnsi="Courier New" w:cs="Courier New"/>
+          <w:sz w:val="24"/>
+          <w:szCs w:val="24"/>
+        </w:rPr>
         <w:t xml:space="preserve"> were </w:t>
       </w:r>
       <w:r>
+        <w:rPr>
+          <w:rFonts w:ascii="Courier New" w:hAnsi="Courier New" w:cs="Courier New"/>
+          <w:sz w:val="24"/>
+          <w:szCs w:val="24"/>
+        </w:rPr>
         <w:t>often of trivial complexity.</w:t>
       </w:r>
     </w:p>
     <w:p>
-      <w:r>
+      <w:pPr>
+        <w:rPr>
+          <w:rFonts w:ascii="Courier New" w:hAnsi="Courier New" w:cs="Courier New"/>
+          <w:sz w:val="24"/>
+          <w:szCs w:val="24"/>
+        </w:rPr>
+      </w:pPr>
+      <w:r>
+        <w:rPr>
+          <w:rFonts w:ascii="Courier New" w:hAnsi="Courier New" w:cs="Courier New"/>
+          <w:sz w:val="24"/>
+          <w:szCs w:val="24"/>
+        </w:rPr>
         <w:br w:type="page"/>
       </w:r>
     </w:p>
@@ -265,8 +539,18 @@
           <w:ilvl w:val="2"/>
           <w:numId w:val="2"/>
         </w:numPr>
-      </w:pPr>
-      <w:r>
+        <w:rPr>
+          <w:rFonts w:ascii="Courier New" w:hAnsi="Courier New" w:cs="Courier New"/>
+          <w:sz w:val="24"/>
+          <w:szCs w:val="24"/>
+        </w:rPr>
+      </w:pPr>
+      <w:r>
+        <w:rPr>
+          <w:rFonts w:ascii="Courier New" w:hAnsi="Courier New" w:cs="Courier New"/>
+          <w:sz w:val="24"/>
+          <w:szCs w:val="24"/>
+        </w:rPr>
         <w:lastRenderedPageBreak/>
         <w:t>Formula</w:t>
       </w:r>
@@ -442,68 +726,88 @@
         <w:pStyle w:val="ListParagraph"/>
         <w:ind w:left="2880"/>
         <w:rPr>
-          <w:rFonts w:eastAsiaTheme="minorEastAsia"/>
-        </w:rPr>
-      </w:pPr>
-      <w:r>
-        <w:rPr>
-          <w:rFonts w:eastAsiaTheme="minorEastAsia"/>
+          <w:rFonts w:ascii="Courier New" w:eastAsiaTheme="minorEastAsia" w:hAnsi="Courier New" w:cs="Courier New"/>
+          <w:sz w:val="24"/>
+          <w:szCs w:val="24"/>
+        </w:rPr>
+      </w:pPr>
+      <w:r>
+        <w:rPr>
+          <w:rFonts w:ascii="Courier New" w:eastAsiaTheme="minorEastAsia" w:hAnsi="Courier New" w:cs="Courier New"/>
+          <w:sz w:val="24"/>
+          <w:szCs w:val="24"/>
         </w:rPr>
         <w:t xml:space="preserve">Where </w:t>
       </w:r>
       <m:oMath>
         <m:r>
           <w:rPr>
-            <w:rFonts w:ascii="Cambria Math" w:eastAsiaTheme="minorEastAsia" w:hAnsi="Cambria Math"/>
+            <w:rFonts w:ascii="Cambria Math" w:eastAsiaTheme="minorEastAsia" w:hAnsi="Cambria Math" w:cs="Courier New"/>
+            <w:sz w:val="24"/>
+            <w:szCs w:val="24"/>
           </w:rPr>
           <m:t>n</m:t>
         </m:r>
       </m:oMath>
       <w:r>
         <w:rPr>
-          <w:rFonts w:eastAsiaTheme="minorEastAsia"/>
+          <w:rFonts w:ascii="Courier New" w:eastAsiaTheme="minorEastAsia" w:hAnsi="Courier New" w:cs="Courier New"/>
+          <w:sz w:val="24"/>
+          <w:szCs w:val="24"/>
         </w:rPr>
         <w:t xml:space="preserve"> denotes the number of projects, </w:t>
       </w:r>
       <m:oMath>
         <m:r>
           <w:rPr>
-            <w:rFonts w:ascii="Cambria Math" w:eastAsiaTheme="minorEastAsia" w:hAnsi="Cambria Math"/>
+            <w:rFonts w:ascii="Cambria Math" w:eastAsiaTheme="minorEastAsia" w:hAnsi="Cambria Math" w:cs="Courier New"/>
+            <w:sz w:val="24"/>
+            <w:szCs w:val="24"/>
           </w:rPr>
           <m:t>l</m:t>
         </m:r>
       </m:oMath>
       <w:r>
         <w:rPr>
-          <w:rFonts w:eastAsiaTheme="minorEastAsia"/>
+          <w:rFonts w:ascii="Courier New" w:eastAsiaTheme="minorEastAsia" w:hAnsi="Courier New" w:cs="Courier New"/>
+          <w:sz w:val="24"/>
+          <w:szCs w:val="24"/>
         </w:rPr>
         <w:t xml:space="preserve"> denotes the lines of code for a specific project, </w:t>
       </w:r>
       <m:oMath>
         <m:r>
           <w:rPr>
-            <w:rFonts w:ascii="Cambria Math" w:eastAsiaTheme="minorEastAsia" w:hAnsi="Cambria Math"/>
+            <w:rFonts w:ascii="Cambria Math" w:eastAsiaTheme="minorEastAsia" w:hAnsi="Cambria Math" w:cs="Courier New"/>
+            <w:sz w:val="24"/>
+            <w:szCs w:val="24"/>
           </w:rPr>
           <m:t>t</m:t>
         </m:r>
       </m:oMath>
       <w:r>
         <w:rPr>
-          <w:rFonts w:eastAsiaTheme="minorEastAsia"/>
+          <w:rFonts w:ascii="Courier New" w:eastAsiaTheme="minorEastAsia" w:hAnsi="Courier New" w:cs="Courier New"/>
+          <w:sz w:val="24"/>
+          <w:szCs w:val="24"/>
         </w:rPr>
         <w:t xml:space="preserve"> denotes the estimated amount of time spent writing the code (by the team member's own recollection) and </w:t>
       </w:r>
       <m:oMath>
         <m:r>
           <w:rPr>
-            <w:rFonts w:ascii="Cambria Math" w:eastAsiaTheme="minorEastAsia" w:hAnsi="Cambria Math"/>
+            <w:rFonts w:ascii="Cambria Math" w:eastAsiaTheme="minorEastAsia" w:hAnsi="Cambria Math" w:cs="Courier New"/>
+            <w:sz w:val="24"/>
+            <w:szCs w:val="24"/>
           </w:rPr>
           <m:t>i</m:t>
         </m:r>
       </m:oMath>
       <w:r>
         <w:rPr>
-          <w:rFonts w:eastAsiaTheme="minorEastAsia"/>
+          <w:rFonts w:ascii="Courier New" w:eastAsiaTheme="minorEastAsia" w:hAnsi="Courier New" w:cs="Courier New"/>
+          <w:sz w:val="24"/>
+          <w:szCs w:val="24"/>
         </w:rPr>
         <w:t xml:space="preserve"> denotes an instance of a specific project.</w:t>
       </w:r>
@@ -513,7 +817,9 @@
         <w:pStyle w:val="ListParagraph"/>
         <w:ind w:left="2880"/>
         <w:rPr>
-          <w:rFonts w:eastAsiaTheme="minorEastAsia"/>
+          <w:rFonts w:ascii="Courier New" w:eastAsiaTheme="minorEastAsia" w:hAnsi="Courier New" w:cs="Courier New"/>
+          <w:sz w:val="24"/>
+          <w:szCs w:val="24"/>
         </w:rPr>
       </w:pPr>
     </w:p>
@@ -525,11 +831,17 @@
           <w:numId w:val="2"/>
         </w:numPr>
         <w:rPr>
-          <w:sz w:val="48"/>
-          <w:szCs w:val="48"/>
-        </w:rPr>
-      </w:pPr>
-      <w:r>
+          <w:rFonts w:ascii="Courier New" w:hAnsi="Courier New" w:cs="Courier New"/>
+          <w:sz w:val="24"/>
+          <w:szCs w:val="24"/>
+        </w:rPr>
+      </w:pPr>
+      <w:r>
+        <w:rPr>
+          <w:rFonts w:ascii="Courier New" w:hAnsi="Courier New" w:cs="Courier New"/>
+          <w:sz w:val="24"/>
+          <w:szCs w:val="24"/>
+        </w:rPr>
         <w:t>Team Results of Historical Data Calculation - Lines of Code / Hour</w:t>
       </w:r>
     </w:p>
@@ -540,14 +852,37 @@
           <w:ilvl w:val="3"/>
           <w:numId w:val="2"/>
         </w:numPr>
+        <w:rPr>
+          <w:rFonts w:ascii="Courier New" w:hAnsi="Courier New" w:cs="Courier New"/>
+          <w:sz w:val="24"/>
+          <w:szCs w:val="24"/>
+        </w:rPr>
       </w:pPr>
       <w:proofErr w:type="spellStart"/>
       <w:r>
+        <w:rPr>
+          <w:rFonts w:ascii="Courier New" w:hAnsi="Courier New" w:cs="Courier New"/>
+          <w:sz w:val="24"/>
+          <w:szCs w:val="24"/>
+        </w:rPr>
         <w:t>Durwin</w:t>
       </w:r>
       <w:proofErr w:type="spellEnd"/>
       <w:r>
-        <w:t xml:space="preserve"> Johnson - 35</w:t>
+        <w:rPr>
+          <w:rFonts w:ascii="Courier New" w:hAnsi="Courier New" w:cs="Courier New"/>
+          <w:sz w:val="24"/>
+          <w:szCs w:val="24"/>
+        </w:rPr>
+        <w:t xml:space="preserve"> Johnson - </w:t>
+      </w:r>
+      <w:r>
+        <w:rPr>
+          <w:rFonts w:ascii="Courier New" w:hAnsi="Courier New" w:cs="Courier New"/>
+          <w:sz w:val="24"/>
+          <w:szCs w:val="24"/>
+        </w:rPr>
+        <w:t>53</w:t>
       </w:r>
     </w:p>
     <w:p>
@@ -557,11 +892,26 @@
           <w:ilvl w:val="3"/>
           <w:numId w:val="2"/>
         </w:numPr>
-      </w:pPr>
-      <w:r>
+        <w:rPr>
+          <w:rFonts w:ascii="Courier New" w:hAnsi="Courier New" w:cs="Courier New"/>
+          <w:sz w:val="24"/>
+          <w:szCs w:val="24"/>
+        </w:rPr>
+      </w:pPr>
+      <w:r>
+        <w:rPr>
+          <w:rFonts w:ascii="Courier New" w:hAnsi="Courier New" w:cs="Courier New"/>
+          <w:sz w:val="24"/>
+          <w:szCs w:val="24"/>
+        </w:rPr>
         <w:t xml:space="preserve">Erik Johnson - </w:t>
       </w:r>
       <w:r>
+        <w:rPr>
+          <w:rFonts w:ascii="Courier New" w:hAnsi="Courier New" w:cs="Courier New"/>
+          <w:sz w:val="24"/>
+          <w:szCs w:val="24"/>
+        </w:rPr>
         <w:t>63</w:t>
       </w:r>
     </w:p>
@@ -572,8 +922,18 @@
           <w:ilvl w:val="3"/>
           <w:numId w:val="2"/>
         </w:numPr>
-      </w:pPr>
-      <w:r>
+        <w:rPr>
+          <w:rFonts w:ascii="Courier New" w:hAnsi="Courier New" w:cs="Courier New"/>
+          <w:sz w:val="24"/>
+          <w:szCs w:val="24"/>
+        </w:rPr>
+      </w:pPr>
+      <w:r>
+        <w:rPr>
+          <w:rFonts w:ascii="Courier New" w:hAnsi="Courier New" w:cs="Courier New"/>
+          <w:sz w:val="24"/>
+          <w:szCs w:val="24"/>
+        </w:rPr>
         <w:t>Alex Pope - 40</w:t>
       </w:r>
     </w:p>
@@ -586,18 +946,31 @@
         </w:numPr>
       </w:pPr>
       <w:r>
+        <w:rPr>
+          <w:rFonts w:ascii="Courier New" w:hAnsi="Courier New" w:cs="Courier New"/>
+          <w:sz w:val="24"/>
+          <w:szCs w:val="24"/>
+        </w:rPr>
         <w:t xml:space="preserve">Cindy </w:t>
       </w:r>
       <w:proofErr w:type="spellStart"/>
       <w:r>
+        <w:rPr>
+          <w:rFonts w:ascii="Courier New" w:hAnsi="Courier New" w:cs="Courier New"/>
+          <w:sz w:val="24"/>
+          <w:szCs w:val="24"/>
+        </w:rPr>
         <w:t>Samano</w:t>
       </w:r>
       <w:proofErr w:type="spellEnd"/>
       <w:r>
+        <w:rPr>
+          <w:rFonts w:ascii="Courier New" w:hAnsi="Courier New" w:cs="Courier New"/>
+          <w:sz w:val="24"/>
+          <w:szCs w:val="24"/>
+        </w:rPr>
         <w:t xml:space="preserve"> - 40</w:t>
       </w:r>
-      <w:bookmarkStart w:id="0" w:name="_GoBack"/>
-      <w:bookmarkEnd w:id="0"/>
     </w:p>
     <w:sectPr>
       <w:pgSz w:w="12240" w:h="15840"/>

</xml_diff>

<commit_message>
Modify 2.1 to remove LOC/hr, modify 5.2 to incorporate communications plan
</commit_message>
<xml_diff>
--- a/Documentation/SPMP_2_1_Historical_Data_.docx
+++ b/Documentation/SPMP_2_1_Historical_Data_.docx
@@ -100,7 +100,47 @@
           <w:sz w:val="24"/>
           <w:szCs w:val="24"/>
         </w:rPr>
-        <w:t xml:space="preserve">estimate lines of code per hour, </w:t>
+        <w:t xml:space="preserve">estimate </w:t>
+      </w:r>
+      <w:r>
+        <w:rPr>
+          <w:rFonts w:ascii="Courier New" w:hAnsi="Courier New" w:cs="Courier New"/>
+          <w:sz w:val="24"/>
+          <w:szCs w:val="24"/>
+        </w:rPr>
+        <w:t xml:space="preserve">total </w:t>
+      </w:r>
+      <w:r>
+        <w:rPr>
+          <w:rFonts w:ascii="Courier New" w:hAnsi="Courier New" w:cs="Courier New"/>
+          <w:sz w:val="24"/>
+          <w:szCs w:val="24"/>
+        </w:rPr>
+        <w:t>lines of</w:t>
+      </w:r>
+      <w:r>
+        <w:rPr>
+          <w:rFonts w:ascii="Courier New" w:hAnsi="Courier New" w:cs="Courier New"/>
+          <w:sz w:val="24"/>
+          <w:szCs w:val="24"/>
+        </w:rPr>
+        <w:t xml:space="preserve"> code</w:t>
+      </w:r>
+      <w:r>
+        <w:rPr>
+          <w:rFonts w:ascii="Courier New" w:hAnsi="Courier New" w:cs="Courier New"/>
+          <w:sz w:val="24"/>
+          <w:szCs w:val="24"/>
+        </w:rPr>
+        <w:t xml:space="preserve">, </w:t>
+      </w:r>
+      <w:r>
+        <w:rPr>
+          <w:rFonts w:ascii="Courier New" w:hAnsi="Courier New" w:cs="Courier New"/>
+          <w:sz w:val="24"/>
+          <w:szCs w:val="24"/>
+        </w:rPr>
+        <w:t>function points, and task length in hours.</w:t>
       </w:r>
     </w:p>
     <w:p>
@@ -166,21 +206,8 @@
           <w:sz w:val="24"/>
           <w:szCs w:val="24"/>
         </w:rPr>
-        <w:t>Lines of Code / Hour</w:t>
+        <w:t>Lines of Code / Major Function</w:t>
       </w:r>
-      <w:bookmarkStart w:id="0" w:name="_GoBack"/>
-      <w:bookmarkEnd w:id="0"/>
-    </w:p>
-    <w:p>
-      <w:pPr>
-        <w:pStyle w:val="ListParagraph"/>
-        <w:ind w:left="1440"/>
-        <w:rPr>
-          <w:rFonts w:ascii="Courier New" w:hAnsi="Courier New" w:cs="Courier New"/>
-          <w:sz w:val="24"/>
-          <w:szCs w:val="24"/>
-        </w:rPr>
-      </w:pPr>
     </w:p>
     <w:p>
       <w:pPr>
@@ -217,760 +244,19 @@
           <w:szCs w:val="24"/>
         </w:rPr>
       </w:pPr>
-      <w:r>
-        <w:rPr>
-          <w:rFonts w:ascii="Courier New" w:hAnsi="Courier New" w:cs="Courier New"/>
-          <w:sz w:val="24"/>
-          <w:szCs w:val="24"/>
-        </w:rPr>
-        <w:t>Each team member reviewed previous</w:t>
-      </w:r>
-      <w:r>
-        <w:rPr>
-          <w:rFonts w:ascii="Courier New" w:hAnsi="Courier New" w:cs="Courier New"/>
-          <w:sz w:val="24"/>
-          <w:szCs w:val="24"/>
-        </w:rPr>
-        <w:t xml:space="preserve"> projects they had completed.  They counted lines of code and divided by the estimated hours spent to come up </w:t>
-      </w:r>
-      <w:proofErr w:type="gramStart"/>
-      <w:r>
-        <w:rPr>
-          <w:rFonts w:ascii="Courier New" w:hAnsi="Courier New" w:cs="Courier New"/>
-          <w:sz w:val="24"/>
-          <w:szCs w:val="24"/>
-        </w:rPr>
-        <w:t>with an average lines</w:t>
-      </w:r>
-      <w:proofErr w:type="gramEnd"/>
-      <w:r>
-        <w:rPr>
-          <w:rFonts w:ascii="Courier New" w:hAnsi="Courier New" w:cs="Courier New"/>
-          <w:sz w:val="24"/>
-          <w:szCs w:val="24"/>
-        </w:rPr>
-        <w:t xml:space="preserve"> of code per hour.</w:t>
-      </w:r>
     </w:p>
     <w:p>
       <w:pPr>
         <w:pStyle w:val="ListParagraph"/>
-        <w:ind w:left="2880"/>
-        <w:rPr>
-          <w:rFonts w:ascii="Courier New" w:hAnsi="Courier New" w:cs="Courier New"/>
-          <w:sz w:val="24"/>
-          <w:szCs w:val="24"/>
-        </w:rPr>
-      </w:pPr>
-    </w:p>
-    <w:p>
-      <w:pPr>
-        <w:pStyle w:val="ListParagraph"/>
-        <w:numPr>
-          <w:ilvl w:val="2"/>
-          <w:numId w:val="2"/>
-        </w:numPr>
-        <w:rPr>
-          <w:rFonts w:ascii="Courier New" w:hAnsi="Courier New" w:cs="Courier New"/>
-          <w:sz w:val="24"/>
-          <w:szCs w:val="24"/>
-        </w:rPr>
-      </w:pPr>
-      <w:r>
-        <w:rPr>
-          <w:rFonts w:ascii="Courier New" w:hAnsi="Courier New" w:cs="Courier New"/>
-          <w:sz w:val="24"/>
-          <w:szCs w:val="24"/>
-        </w:rPr>
-        <w:t>Projects Reviewed</w:t>
-      </w:r>
-    </w:p>
-    <w:p>
-      <w:pPr>
-        <w:pStyle w:val="ListParagraph"/>
-        <w:numPr>
-          <w:ilvl w:val="3"/>
-          <w:numId w:val="2"/>
-        </w:numPr>
-        <w:rPr>
-          <w:rFonts w:ascii="Courier New" w:hAnsi="Courier New" w:cs="Courier New"/>
-          <w:sz w:val="24"/>
-          <w:szCs w:val="24"/>
-        </w:rPr>
-      </w:pPr>
-      <w:r>
-        <w:rPr>
-          <w:rFonts w:ascii="Courier New" w:hAnsi="Courier New" w:cs="Courier New"/>
-          <w:sz w:val="24"/>
-          <w:szCs w:val="24"/>
-        </w:rPr>
-        <w:t>Any project-type assignments</w:t>
-      </w:r>
-      <w:r>
-        <w:rPr>
-          <w:rFonts w:ascii="Courier New" w:hAnsi="Courier New" w:cs="Courier New"/>
-          <w:sz w:val="24"/>
-          <w:szCs w:val="24"/>
-        </w:rPr>
-        <w:t xml:space="preserve"> completed in any college programming courses from CIS200 (or equivalent) and higher-level courses.</w:t>
-      </w:r>
-    </w:p>
-    <w:p>
-      <w:pPr>
-        <w:pStyle w:val="ListParagraph"/>
-        <w:ind w:left="2880"/>
-        <w:rPr>
-          <w:rFonts w:ascii="Courier New" w:hAnsi="Courier New" w:cs="Courier New"/>
-          <w:sz w:val="24"/>
-          <w:szCs w:val="24"/>
-        </w:rPr>
-      </w:pPr>
-    </w:p>
-    <w:p>
-      <w:pPr>
-        <w:pStyle w:val="ListParagraph"/>
-        <w:numPr>
-          <w:ilvl w:val="2"/>
-          <w:numId w:val="2"/>
-        </w:numPr>
-        <w:rPr>
-          <w:rFonts w:ascii="Courier New" w:hAnsi="Courier New" w:cs="Courier New"/>
-          <w:sz w:val="24"/>
-          <w:szCs w:val="24"/>
-        </w:rPr>
-      </w:pPr>
-      <w:r>
-        <w:rPr>
-          <w:rFonts w:ascii="Courier New" w:hAnsi="Courier New" w:cs="Courier New"/>
-          <w:sz w:val="24"/>
-          <w:szCs w:val="24"/>
-        </w:rPr>
-        <w:t>Programming Languages Considered</w:t>
-      </w:r>
-    </w:p>
-    <w:p>
-      <w:pPr>
-        <w:pStyle w:val="ListParagraph"/>
-        <w:numPr>
-          <w:ilvl w:val="3"/>
-          <w:numId w:val="2"/>
-        </w:numPr>
-        <w:rPr>
-          <w:rFonts w:ascii="Courier New" w:hAnsi="Courier New" w:cs="Courier New"/>
-          <w:sz w:val="24"/>
-          <w:szCs w:val="24"/>
-        </w:rPr>
-      </w:pPr>
-      <w:r>
-        <w:rPr>
-          <w:rFonts w:ascii="Courier New" w:hAnsi="Courier New" w:cs="Courier New"/>
-          <w:sz w:val="24"/>
-          <w:szCs w:val="24"/>
-        </w:rPr>
-        <w:t>C++</w:t>
-      </w:r>
-    </w:p>
-    <w:p>
-      <w:pPr>
-        <w:pStyle w:val="ListParagraph"/>
-        <w:ind w:left="2880"/>
-        <w:rPr>
-          <w:rFonts w:ascii="Courier New" w:hAnsi="Courier New" w:cs="Courier New"/>
-          <w:sz w:val="24"/>
-          <w:szCs w:val="24"/>
-        </w:rPr>
-      </w:pPr>
-    </w:p>
-    <w:p>
-      <w:pPr>
-        <w:pStyle w:val="ListParagraph"/>
-        <w:numPr>
-          <w:ilvl w:val="2"/>
-          <w:numId w:val="2"/>
-        </w:numPr>
-        <w:rPr>
-          <w:rFonts w:ascii="Courier New" w:hAnsi="Courier New" w:cs="Courier New"/>
-          <w:sz w:val="24"/>
-          <w:szCs w:val="24"/>
-        </w:rPr>
-      </w:pPr>
-      <w:r>
-        <w:rPr>
-          <w:rFonts w:ascii="Courier New" w:hAnsi="Courier New" w:cs="Courier New"/>
-          <w:sz w:val="24"/>
-          <w:szCs w:val="24"/>
-        </w:rPr>
-        <w:t>Exclusions</w:t>
-      </w:r>
-    </w:p>
-    <w:p>
-      <w:pPr>
-        <w:pStyle w:val="ListParagraph"/>
-        <w:numPr>
-          <w:ilvl w:val="3"/>
-          <w:numId w:val="2"/>
-        </w:numPr>
-        <w:rPr>
-          <w:rFonts w:ascii="Courier New" w:hAnsi="Courier New" w:cs="Courier New"/>
-          <w:sz w:val="24"/>
-          <w:szCs w:val="24"/>
-        </w:rPr>
-      </w:pPr>
-      <w:r>
-        <w:rPr>
-          <w:rFonts w:ascii="Courier New" w:hAnsi="Courier New" w:cs="Courier New"/>
-          <w:sz w:val="24"/>
-          <w:szCs w:val="24"/>
-        </w:rPr>
-        <w:t>Assignments completed prior to CIS200</w:t>
-      </w:r>
-    </w:p>
-    <w:p>
-      <w:pPr>
-        <w:pStyle w:val="ListParagraph"/>
-        <w:numPr>
-          <w:ilvl w:val="4"/>
-          <w:numId w:val="2"/>
-        </w:numPr>
-        <w:rPr>
-          <w:rFonts w:ascii="Courier New" w:hAnsi="Courier New" w:cs="Courier New"/>
-          <w:sz w:val="24"/>
-          <w:szCs w:val="24"/>
-        </w:rPr>
-      </w:pPr>
-      <w:r>
-        <w:rPr>
-          <w:rFonts w:ascii="Courier New" w:hAnsi="Courier New" w:cs="Courier New"/>
-          <w:sz w:val="24"/>
-          <w:szCs w:val="24"/>
-        </w:rPr>
-        <w:t>Team Feynman felt these assignments were not a representative measurement of lines of code, as in CIS200 and more advanced classes, a much deeper understanding of code and programming was obtained.</w:t>
-      </w:r>
-    </w:p>
-    <w:p>
-      <w:pPr>
-        <w:pStyle w:val="ListParagraph"/>
-        <w:numPr>
-          <w:ilvl w:val="3"/>
-          <w:numId w:val="2"/>
-        </w:numPr>
-        <w:rPr>
-          <w:rFonts w:ascii="Courier New" w:hAnsi="Courier New" w:cs="Courier New"/>
-          <w:sz w:val="24"/>
-          <w:szCs w:val="24"/>
-        </w:rPr>
-      </w:pPr>
-      <w:r>
-        <w:rPr>
-          <w:rFonts w:ascii="Courier New" w:hAnsi="Courier New" w:cs="Courier New"/>
-          <w:sz w:val="24"/>
-          <w:szCs w:val="24"/>
-        </w:rPr>
-        <w:t>Non-project type assignments, such as labs</w:t>
-      </w:r>
-    </w:p>
-    <w:p>
-      <w:pPr>
-        <w:pStyle w:val="ListParagraph"/>
-        <w:numPr>
-          <w:ilvl w:val="4"/>
-          <w:numId w:val="2"/>
-        </w:numPr>
-        <w:rPr>
-          <w:rFonts w:ascii="Courier New" w:hAnsi="Courier New" w:cs="Courier New"/>
-          <w:sz w:val="24"/>
-          <w:szCs w:val="24"/>
-        </w:rPr>
-      </w:pPr>
-      <w:r>
-        <w:rPr>
-          <w:rFonts w:ascii="Courier New" w:hAnsi="Courier New" w:cs="Courier New"/>
-          <w:sz w:val="24"/>
-          <w:szCs w:val="24"/>
-        </w:rPr>
-        <w:t xml:space="preserve">Team Feynman felt these were a less representative sample for the average, as the lines of code tended to be much lower and the </w:t>
-      </w:r>
-      <w:r>
-        <w:rPr>
-          <w:rFonts w:ascii="Courier New" w:hAnsi="Courier New" w:cs="Courier New"/>
-          <w:sz w:val="24"/>
-          <w:szCs w:val="24"/>
-        </w:rPr>
-        <w:t>problems</w:t>
-      </w:r>
-      <w:r>
-        <w:rPr>
-          <w:rFonts w:ascii="Courier New" w:hAnsi="Courier New" w:cs="Courier New"/>
-          <w:sz w:val="24"/>
-          <w:szCs w:val="24"/>
-        </w:rPr>
-        <w:t xml:space="preserve"> were </w:t>
-      </w:r>
-      <w:r>
-        <w:rPr>
-          <w:rFonts w:ascii="Courier New" w:hAnsi="Courier New" w:cs="Courier New"/>
-          <w:sz w:val="24"/>
-          <w:szCs w:val="24"/>
-        </w:rPr>
-        <w:t>often of trivial complexity.</w:t>
-      </w:r>
-    </w:p>
-    <w:p>
-      <w:pPr>
-        <w:rPr>
-          <w:rFonts w:ascii="Courier New" w:hAnsi="Courier New" w:cs="Courier New"/>
-          <w:sz w:val="24"/>
-          <w:szCs w:val="24"/>
-        </w:rPr>
-      </w:pPr>
-      <w:r>
-        <w:rPr>
-          <w:rFonts w:ascii="Courier New" w:hAnsi="Courier New" w:cs="Courier New"/>
-          <w:sz w:val="24"/>
-          <w:szCs w:val="24"/>
-        </w:rPr>
-        <w:br w:type="page"/>
-      </w:r>
-    </w:p>
-    <w:p>
-      <w:pPr>
-        <w:pStyle w:val="ListParagraph"/>
-        <w:numPr>
-          <w:ilvl w:val="2"/>
-          <w:numId w:val="2"/>
-        </w:numPr>
-        <w:rPr>
-          <w:rFonts w:ascii="Courier New" w:hAnsi="Courier New" w:cs="Courier New"/>
-          <w:sz w:val="24"/>
-          <w:szCs w:val="24"/>
-        </w:rPr>
-      </w:pPr>
-      <w:r>
-        <w:rPr>
-          <w:rFonts w:ascii="Courier New" w:hAnsi="Courier New" w:cs="Courier New"/>
-          <w:sz w:val="24"/>
-          <w:szCs w:val="24"/>
-        </w:rPr>
-        <w:lastRenderedPageBreak/>
-        <w:t>Formula</w:t>
-      </w:r>
-    </w:p>
-    <w:p>
-      <w:pPr>
-        <w:pStyle w:val="ListParagraph"/>
-        <w:ind w:left="2880"/>
-        <w:rPr>
-          <w:sz w:val="48"/>
-          <w:szCs w:val="48"/>
-        </w:rPr>
-      </w:pPr>
-      <m:oMath>
-        <m:f>
-          <m:fPr>
-            <m:ctrlPr>
-              <w:rPr>
-                <w:rFonts w:ascii="Cambria Math" w:hAnsi="Cambria Math"/>
-                <w:i/>
-                <w:sz w:val="48"/>
-                <w:szCs w:val="48"/>
-              </w:rPr>
-            </m:ctrlPr>
-          </m:fPr>
-          <m:num>
-            <m:nary>
-              <m:naryPr>
-                <m:chr m:val="∑"/>
-                <m:limLoc m:val="undOvr"/>
-                <m:ctrlPr>
-                  <w:rPr>
-                    <w:rFonts w:ascii="Cambria Math" w:hAnsi="Cambria Math"/>
-                    <w:i/>
-                    <w:sz w:val="48"/>
-                    <w:szCs w:val="48"/>
-                  </w:rPr>
-                </m:ctrlPr>
-              </m:naryPr>
-              <m:sub>
-                <m:r>
-                  <w:rPr>
-                    <w:rFonts w:ascii="Cambria Math" w:hAnsi="Cambria Math"/>
-                    <w:sz w:val="48"/>
-                    <w:szCs w:val="48"/>
-                  </w:rPr>
-                  <m:t>0</m:t>
-                </m:r>
-              </m:sub>
-              <m:sup>
-                <m:r>
-                  <w:rPr>
-                    <w:rFonts w:ascii="Cambria Math" w:hAnsi="Cambria Math"/>
-                    <w:sz w:val="48"/>
-                    <w:szCs w:val="48"/>
-                  </w:rPr>
-                  <m:t>n</m:t>
-                </m:r>
-              </m:sup>
-              <m:e>
-                <m:f>
-                  <m:fPr>
-                    <m:ctrlPr>
-                      <w:rPr>
-                        <w:rFonts w:ascii="Cambria Math" w:hAnsi="Cambria Math"/>
-                        <w:i/>
-                        <w:sz w:val="48"/>
-                        <w:szCs w:val="48"/>
-                      </w:rPr>
-                    </m:ctrlPr>
-                  </m:fPr>
-                  <m:num>
-                    <m:sSub>
-                      <m:sSubPr>
-                        <m:ctrlPr>
-                          <w:rPr>
-                            <w:rFonts w:ascii="Cambria Math" w:hAnsi="Cambria Math"/>
-                            <w:i/>
-                            <w:sz w:val="48"/>
-                            <w:szCs w:val="48"/>
-                          </w:rPr>
-                        </m:ctrlPr>
-                      </m:sSubPr>
-                      <m:e>
-                        <m:r>
-                          <w:rPr>
-                            <w:rFonts w:ascii="Cambria Math" w:hAnsi="Cambria Math"/>
-                            <w:sz w:val="48"/>
-                            <w:szCs w:val="48"/>
-                          </w:rPr>
-                          <m:t>l</m:t>
-                        </m:r>
-                      </m:e>
-                      <m:sub>
-                        <m:r>
-                          <w:rPr>
-                            <w:rFonts w:ascii="Cambria Math" w:hAnsi="Cambria Math"/>
-                            <w:sz w:val="48"/>
-                            <w:szCs w:val="48"/>
-                          </w:rPr>
-                          <m:t>i</m:t>
-                        </m:r>
-                      </m:sub>
-                    </m:sSub>
-                  </m:num>
-                  <m:den>
-                    <m:sSub>
-                      <m:sSubPr>
-                        <m:ctrlPr>
-                          <w:rPr>
-                            <w:rFonts w:ascii="Cambria Math" w:hAnsi="Cambria Math"/>
-                            <w:i/>
-                            <w:sz w:val="48"/>
-                            <w:szCs w:val="48"/>
-                          </w:rPr>
-                        </m:ctrlPr>
-                      </m:sSubPr>
-                      <m:e>
-                        <m:r>
-                          <w:rPr>
-                            <w:rFonts w:ascii="Cambria Math" w:hAnsi="Cambria Math"/>
-                            <w:sz w:val="48"/>
-                            <w:szCs w:val="48"/>
-                          </w:rPr>
-                          <m:t>t</m:t>
-                        </m:r>
-                      </m:e>
-                      <m:sub>
-                        <m:r>
-                          <w:rPr>
-                            <w:rFonts w:ascii="Cambria Math" w:hAnsi="Cambria Math"/>
-                            <w:sz w:val="48"/>
-                            <w:szCs w:val="48"/>
-                          </w:rPr>
-                          <m:t>i</m:t>
-                        </m:r>
-                      </m:sub>
-                    </m:sSub>
-                  </m:den>
-                </m:f>
-              </m:e>
-            </m:nary>
-          </m:num>
-          <m:den>
-            <m:r>
-              <w:rPr>
-                <w:rFonts w:ascii="Cambria Math" w:hAnsi="Cambria Math"/>
-                <w:sz w:val="48"/>
-                <w:szCs w:val="48"/>
-              </w:rPr>
-              <m:t>n</m:t>
-            </m:r>
-          </m:den>
-        </m:f>
-      </m:oMath>
-      <w:r>
-        <w:rPr>
-          <w:rFonts w:eastAsiaTheme="minorEastAsia"/>
-          <w:sz w:val="48"/>
-          <w:szCs w:val="48"/>
-        </w:rPr>
-        <w:t xml:space="preserve"> </w:t>
-      </w:r>
-      <w:r>
-        <w:rPr>
-          <w:rFonts w:eastAsiaTheme="minorEastAsia"/>
-        </w:rPr>
-        <w:t xml:space="preserve"> </w:t>
-      </w:r>
-    </w:p>
-    <w:p>
-      <w:pPr>
-        <w:pStyle w:val="ListParagraph"/>
-        <w:ind w:left="2880"/>
-        <w:rPr>
-          <w:rFonts w:ascii="Courier New" w:eastAsiaTheme="minorEastAsia" w:hAnsi="Courier New" w:cs="Courier New"/>
-          <w:sz w:val="24"/>
-          <w:szCs w:val="24"/>
-        </w:rPr>
-      </w:pPr>
-      <w:r>
-        <w:rPr>
-          <w:rFonts w:ascii="Courier New" w:eastAsiaTheme="minorEastAsia" w:hAnsi="Courier New" w:cs="Courier New"/>
-          <w:sz w:val="24"/>
-          <w:szCs w:val="24"/>
-        </w:rPr>
-        <w:t xml:space="preserve">Where </w:t>
-      </w:r>
-      <m:oMath>
-        <m:r>
-          <w:rPr>
-            <w:rFonts w:ascii="Cambria Math" w:eastAsiaTheme="minorEastAsia" w:hAnsi="Cambria Math" w:cs="Courier New"/>
-            <w:sz w:val="24"/>
-            <w:szCs w:val="24"/>
-          </w:rPr>
-          <m:t>n</m:t>
-        </m:r>
-      </m:oMath>
-      <w:r>
-        <w:rPr>
-          <w:rFonts w:ascii="Courier New" w:eastAsiaTheme="minorEastAsia" w:hAnsi="Courier New" w:cs="Courier New"/>
-          <w:sz w:val="24"/>
-          <w:szCs w:val="24"/>
-        </w:rPr>
-        <w:t xml:space="preserve"> denotes the number of projects, </w:t>
-      </w:r>
-      <m:oMath>
-        <m:r>
-          <w:rPr>
-            <w:rFonts w:ascii="Cambria Math" w:eastAsiaTheme="minorEastAsia" w:hAnsi="Cambria Math" w:cs="Courier New"/>
-            <w:sz w:val="24"/>
-            <w:szCs w:val="24"/>
-          </w:rPr>
-          <m:t>l</m:t>
-        </m:r>
-      </m:oMath>
-      <w:r>
-        <w:rPr>
-          <w:rFonts w:ascii="Courier New" w:eastAsiaTheme="minorEastAsia" w:hAnsi="Courier New" w:cs="Courier New"/>
-          <w:sz w:val="24"/>
-          <w:szCs w:val="24"/>
-        </w:rPr>
-        <w:t xml:space="preserve"> denotes the lines of code for a specific project, </w:t>
-      </w:r>
-      <m:oMath>
-        <m:r>
-          <w:rPr>
-            <w:rFonts w:ascii="Cambria Math" w:eastAsiaTheme="minorEastAsia" w:hAnsi="Cambria Math" w:cs="Courier New"/>
-            <w:sz w:val="24"/>
-            <w:szCs w:val="24"/>
-          </w:rPr>
-          <m:t>t</m:t>
-        </m:r>
-      </m:oMath>
-      <w:r>
-        <w:rPr>
-          <w:rFonts w:ascii="Courier New" w:eastAsiaTheme="minorEastAsia" w:hAnsi="Courier New" w:cs="Courier New"/>
-          <w:sz w:val="24"/>
-          <w:szCs w:val="24"/>
-        </w:rPr>
-        <w:t xml:space="preserve"> denotes the estimated amount of time spent writing the code (by the team member's own recollection) and </w:t>
-      </w:r>
-      <m:oMath>
-        <m:r>
-          <w:rPr>
-            <w:rFonts w:ascii="Cambria Math" w:eastAsiaTheme="minorEastAsia" w:hAnsi="Cambria Math" w:cs="Courier New"/>
-            <w:sz w:val="24"/>
-            <w:szCs w:val="24"/>
-          </w:rPr>
-          <m:t>i</m:t>
-        </m:r>
-      </m:oMath>
-      <w:r>
-        <w:rPr>
-          <w:rFonts w:ascii="Courier New" w:eastAsiaTheme="minorEastAsia" w:hAnsi="Courier New" w:cs="Courier New"/>
-          <w:sz w:val="24"/>
-          <w:szCs w:val="24"/>
-        </w:rPr>
-        <w:t xml:space="preserve"> denotes an instance of a specific project.</w:t>
-      </w:r>
-    </w:p>
-    <w:p>
-      <w:pPr>
-        <w:pStyle w:val="ListParagraph"/>
-        <w:ind w:left="2880"/>
-        <w:rPr>
-          <w:rFonts w:ascii="Courier New" w:eastAsiaTheme="minorEastAsia" w:hAnsi="Courier New" w:cs="Courier New"/>
-          <w:sz w:val="24"/>
-          <w:szCs w:val="24"/>
-        </w:rPr>
-      </w:pPr>
-    </w:p>
-    <w:p>
-      <w:pPr>
-        <w:pStyle w:val="ListParagraph"/>
-        <w:numPr>
-          <w:ilvl w:val="2"/>
-          <w:numId w:val="2"/>
-        </w:numPr>
-        <w:rPr>
-          <w:rFonts w:ascii="Courier New" w:hAnsi="Courier New" w:cs="Courier New"/>
-          <w:sz w:val="24"/>
-          <w:szCs w:val="24"/>
-        </w:rPr>
-      </w:pPr>
-      <w:r>
-        <w:rPr>
-          <w:rFonts w:ascii="Courier New" w:hAnsi="Courier New" w:cs="Courier New"/>
-          <w:sz w:val="24"/>
-          <w:szCs w:val="24"/>
-        </w:rPr>
-        <w:t>Team Results of Historical Data Calculation - Lines of Code / Hour</w:t>
-      </w:r>
-    </w:p>
-    <w:p>
-      <w:pPr>
-        <w:pStyle w:val="ListParagraph"/>
-        <w:numPr>
-          <w:ilvl w:val="3"/>
-          <w:numId w:val="2"/>
-        </w:numPr>
-        <w:rPr>
-          <w:rFonts w:ascii="Courier New" w:hAnsi="Courier New" w:cs="Courier New"/>
-          <w:sz w:val="24"/>
-          <w:szCs w:val="24"/>
-        </w:rPr>
-      </w:pPr>
-      <w:proofErr w:type="spellStart"/>
-      <w:r>
-        <w:rPr>
-          <w:rFonts w:ascii="Courier New" w:hAnsi="Courier New" w:cs="Courier New"/>
-          <w:sz w:val="24"/>
-          <w:szCs w:val="24"/>
-        </w:rPr>
-        <w:t>Durwin</w:t>
-      </w:r>
-      <w:proofErr w:type="spellEnd"/>
-      <w:r>
-        <w:rPr>
-          <w:rFonts w:ascii="Courier New" w:hAnsi="Courier New" w:cs="Courier New"/>
-          <w:sz w:val="24"/>
-          <w:szCs w:val="24"/>
-        </w:rPr>
-        <w:t xml:space="preserve"> Johnson - </w:t>
-      </w:r>
-      <w:r>
-        <w:rPr>
-          <w:rFonts w:ascii="Courier New" w:hAnsi="Courier New" w:cs="Courier New"/>
-          <w:sz w:val="24"/>
-          <w:szCs w:val="24"/>
-        </w:rPr>
-        <w:t>53</w:t>
-      </w:r>
-    </w:p>
-    <w:p>
-      <w:pPr>
-        <w:pStyle w:val="ListParagraph"/>
-        <w:numPr>
-          <w:ilvl w:val="3"/>
-          <w:numId w:val="2"/>
-        </w:numPr>
-        <w:rPr>
-          <w:rFonts w:ascii="Courier New" w:hAnsi="Courier New" w:cs="Courier New"/>
-          <w:sz w:val="24"/>
-          <w:szCs w:val="24"/>
-        </w:rPr>
-      </w:pPr>
-      <w:r>
-        <w:rPr>
-          <w:rFonts w:ascii="Courier New" w:hAnsi="Courier New" w:cs="Courier New"/>
-          <w:sz w:val="24"/>
-          <w:szCs w:val="24"/>
-        </w:rPr>
-        <w:t xml:space="preserve">Erik Johnson - </w:t>
-      </w:r>
-      <w:r>
-        <w:rPr>
-          <w:rFonts w:ascii="Courier New" w:hAnsi="Courier New" w:cs="Courier New"/>
-          <w:sz w:val="24"/>
-          <w:szCs w:val="24"/>
-        </w:rPr>
-        <w:t>63</w:t>
-      </w:r>
-    </w:p>
-    <w:p>
-      <w:pPr>
-        <w:pStyle w:val="ListParagraph"/>
-        <w:numPr>
-          <w:ilvl w:val="3"/>
-          <w:numId w:val="2"/>
-        </w:numPr>
-        <w:rPr>
-          <w:rFonts w:ascii="Courier New" w:hAnsi="Courier New" w:cs="Courier New"/>
-          <w:sz w:val="24"/>
-          <w:szCs w:val="24"/>
-        </w:rPr>
-      </w:pPr>
-      <w:r>
-        <w:rPr>
-          <w:rFonts w:ascii="Courier New" w:hAnsi="Courier New" w:cs="Courier New"/>
-          <w:sz w:val="24"/>
-          <w:szCs w:val="24"/>
-        </w:rPr>
-        <w:t>Alex Pope - 40</w:t>
-      </w:r>
-    </w:p>
-    <w:p>
-      <w:pPr>
-        <w:pStyle w:val="ListParagraph"/>
-        <w:numPr>
-          <w:ilvl w:val="3"/>
-          <w:numId w:val="2"/>
-        </w:numPr>
-      </w:pPr>
-      <w:r>
-        <w:rPr>
-          <w:rFonts w:ascii="Courier New" w:hAnsi="Courier New" w:cs="Courier New"/>
-          <w:sz w:val="24"/>
-          <w:szCs w:val="24"/>
-        </w:rPr>
-        <w:t xml:space="preserve">Cindy </w:t>
-      </w:r>
-      <w:proofErr w:type="spellStart"/>
-      <w:r>
-        <w:rPr>
-          <w:rFonts w:ascii="Courier New" w:hAnsi="Courier New" w:cs="Courier New"/>
-          <w:sz w:val="24"/>
-          <w:szCs w:val="24"/>
-        </w:rPr>
-        <w:t>Samano</w:t>
-      </w:r>
-      <w:proofErr w:type="spellEnd"/>
-      <w:r>
-        <w:rPr>
-          <w:rFonts w:ascii="Courier New" w:hAnsi="Courier New" w:cs="Courier New"/>
-          <w:sz w:val="24"/>
-          <w:szCs w:val="24"/>
-        </w:rPr>
-        <w:t xml:space="preserve"> - 40</w:t>
-      </w:r>
+        <w:ind w:left="1440"/>
+        <w:rPr>
+          <w:rFonts w:ascii="Courier New" w:hAnsi="Courier New" w:cs="Courier New"/>
+          <w:sz w:val="24"/>
+          <w:szCs w:val="24"/>
+        </w:rPr>
+      </w:pPr>
+      <w:bookmarkStart w:id="0" w:name="_GoBack"/>
+      <w:bookmarkEnd w:id="0"/>
     </w:p>
     <w:sectPr>
       <w:pgSz w:w="12240" w:h="15840"/>

</xml_diff>